<commit_message>
26/11/2025 edits - New method of PSA added
</commit_message>
<xml_diff>
--- a/Methodology_AD.docx
+++ b/Methodology_AD.docx
@@ -300,7 +300,15 @@
         <w:t>supplementary information</w:t>
       </w:r>
       <w:r>
-        <w:t xml:space="preserve"> pp.xx-xx)</w:t>
+        <w:t xml:space="preserve"> </w:t>
+      </w:r>
+      <w:proofErr w:type="spellStart"/>
+      <w:r>
+        <w:t>pp.xx</w:t>
+      </w:r>
+      <w:proofErr w:type="spellEnd"/>
+      <w:r>
+        <w:t>-xx)</w:t>
       </w:r>
       <w:r>
         <w:t>.</w:t>
@@ -352,19 +360,7 @@
                 <w:rPr>
                   <w:rFonts w:ascii="Cambria Math" w:hAnsi="Cambria Math"/>
                 </w:rPr>
-                <m:t>a</m:t>
-              </m:r>
-              <m:r>
-                <w:rPr>
-                  <w:rFonts w:ascii="Cambria Math" w:hAnsi="Cambria Math"/>
-                </w:rPr>
-                <m:t>,</m:t>
-              </m:r>
-              <m:r>
-                <w:rPr>
-                  <w:rFonts w:ascii="Cambria Math" w:hAnsi="Cambria Math"/>
-                </w:rPr>
-                <m:t>R</m:t>
+                <m:t>a,R</m:t>
               </m:r>
             </m:e>
           </m:d>
@@ -479,19 +475,7 @@
                         <w:rPr>
                           <w:rFonts w:ascii="Cambria Math" w:hAnsi="Cambria Math"/>
                         </w:rPr>
-                        <m:t>a</m:t>
-                      </m:r>
-                      <m:r>
-                        <w:rPr>
-                          <w:rFonts w:ascii="Cambria Math" w:hAnsi="Cambria Math"/>
-                        </w:rPr>
-                        <m:t>-</m:t>
-                      </m:r>
-                      <m:r>
-                        <w:rPr>
-                          <w:rFonts w:ascii="Cambria Math" w:hAnsi="Cambria Math"/>
-                        </w:rPr>
-                        <m:t>re</m:t>
+                        <m:t>a-re</m:t>
                       </m:r>
                       <m:sSub>
                         <m:sSubPr>
@@ -529,13 +513,7 @@
             <w:rPr>
               <w:rFonts w:ascii="Cambria Math" w:hAnsi="Cambria Math"/>
             </w:rPr>
-            <m:t>*</m:t>
-          </m:r>
-          <m:r>
-            <w:rPr>
-              <w:rFonts w:ascii="Cambria Math" w:hAnsi="Cambria Math"/>
-            </w:rPr>
-            <m:t xml:space="preserve"> </m:t>
+            <m:t xml:space="preserve">* </m:t>
           </m:r>
           <m:nary>
             <m:naryPr>
@@ -554,19 +532,7 @@
                 <w:rPr>
                   <w:rFonts w:ascii="Cambria Math" w:hAnsi="Cambria Math"/>
                 </w:rPr>
-                <m:t>k</m:t>
-              </m:r>
-              <m:r>
-                <w:rPr>
-                  <w:rFonts w:ascii="Cambria Math" w:hAnsi="Cambria Math"/>
-                </w:rPr>
-                <m:t>∈</m:t>
-              </m:r>
-              <m:r>
-                <w:rPr>
-                  <w:rFonts w:ascii="Cambria Math" w:hAnsi="Cambria Math"/>
-                </w:rPr>
-                <m:t>R</m:t>
+                <m:t>k∈R</m:t>
               </m:r>
             </m:sub>
             <m:sup/>
@@ -864,10 +830,18 @@
         <w:t>supplementary information</w:t>
       </w:r>
       <w:r>
-        <w:t xml:space="preserve"> (pp.</w:t>
-      </w:r>
-      <w:r>
-        <w:t>x-x)</w:t>
+        <w:t xml:space="preserve"> (</w:t>
+      </w:r>
+      <w:proofErr w:type="spellStart"/>
+      <w:r>
+        <w:t>pp.</w:t>
+      </w:r>
+      <w:r>
+        <w:t>x</w:t>
+      </w:r>
+      <w:proofErr w:type="spellEnd"/>
+      <w:r>
+        <w:t>-x)</w:t>
       </w:r>
       <w:r>
         <w:t xml:space="preserve">. </w:t>
@@ -1327,7 +1301,15 @@
         <w:t>supplementary information</w:t>
       </w:r>
       <w:r>
-        <w:t xml:space="preserve"> (pp.xx-xx).</w:t>
+        <w:t xml:space="preserve"> (</w:t>
+      </w:r>
+      <w:proofErr w:type="spellStart"/>
+      <w:r>
+        <w:t>pp.xx</w:t>
+      </w:r>
+      <w:proofErr w:type="spellEnd"/>
+      <w:r>
+        <w:t>-xx).</w:t>
       </w:r>
     </w:p>
     <w:p/>
@@ -1597,7 +1579,15 @@
         <w:t>supplementary information</w:t>
       </w:r>
       <w:r>
-        <w:t xml:space="preserve"> (pp.x-x).</w:t>
+        <w:t xml:space="preserve"> (</w:t>
+      </w:r>
+      <w:proofErr w:type="spellStart"/>
+      <w:r>
+        <w:t>pp.x</w:t>
+      </w:r>
+      <w:proofErr w:type="spellEnd"/>
+      <w:r>
+        <w:t>-x).</w:t>
       </w:r>
       <w:r>
         <w:t xml:space="preserve"> </w:t>
@@ -1732,73 +1722,28 @@
     <w:p>
       <w:r>
         <w:lastRenderedPageBreak/>
-        <w:t xml:space="preserve">We used sensitivity analysis to </w:t>
-      </w:r>
-      <w:r>
-        <w:t xml:space="preserve">test uncertainties in our model assumptions. </w:t>
-      </w:r>
-      <w:r>
-        <w:t xml:space="preserve">Our primary method of sensitivity analysis was </w:t>
-      </w:r>
-      <w:r>
-        <w:t xml:space="preserve">probabilistic sensitivity analysis on key model parameters. </w:t>
-      </w:r>
-      <w:r>
-        <w:t xml:space="preserve">The γ-distribution </w:t>
-      </w:r>
-      <w:r>
-        <w:t>was u</w:t>
-      </w:r>
-      <w:r>
-        <w:t xml:space="preserve">sed </w:t>
-      </w:r>
-      <w:r>
-        <w:t xml:space="preserve">to model uncertainty for cost inputs and the β-distribution for </w:t>
-      </w:r>
-      <w:r>
-        <w:t xml:space="preserve">utility and probability parameters. Where confidence intervals were missing from source data, a ±10% relative </w:t>
-      </w:r>
-      <w:r>
-        <w:t xml:space="preserve">standard deviation was used </w:t>
-      </w:r>
-      <w:r>
-        <w:t>to explore uncertainty</w:t>
+        <w:t>We conducted probabilistic sensitivity analysis (PSA) with 1,000 Monte Carlo iterations, sampling uncertain parameters from probability distributions (beta for proportions, gamma for costs</w:t>
+      </w:r>
+      <w:r>
+        <w:t xml:space="preserve"> and </w:t>
+      </w:r>
+      <w:r>
+        <w:t>utilities; relative SD = 10%). Given the model's computational intensity, we employed the efficient two-level nested design of O'Hagan et al. (2007)</w:t>
+      </w:r>
+      <w:r>
+        <w:t xml:space="preserve"> [36]</w:t>
+      </w:r>
+      <w:r>
+        <w:t xml:space="preserve">, which uses variance decomposition to determine the optimal population size per iteration that minimizes Monte Carlo noise while maintaining computational feasibility. A pilot </w:t>
+      </w:r>
+      <w:r>
+        <w:t>run</w:t>
+      </w:r>
+      <w:r>
+        <w:t xml:space="preserve"> established that n = [INSERT OPTIMAL N] individuals per iteration was sufficient to accurately estimate 95% confidence intervals for key outcomes. Results are reported as means with 95% confidence intervals</w:t>
       </w:r>
       <w:r>
         <w:t>.</w:t>
-      </w:r>
-      <w:r>
-        <w:t xml:space="preserve"> We ran </w:t>
-      </w:r>
-      <w:r>
-        <w:t>1000 iterations to obtain values and 95% confidence intervals for each output.</w:t>
-      </w:r>
-      <w:r>
-        <w:t xml:space="preserve"> </w:t>
-      </w:r>
-      <w:r>
-        <w:t>Alternate values for the</w:t>
-      </w:r>
-      <w:r>
-        <w:t xml:space="preserve"> annual dementia onset inflator </w:t>
-      </w:r>
-      <w:r>
-        <w:t>were tested</w:t>
-      </w:r>
-      <w:r>
-        <w:t xml:space="preserve"> to model uncertainty </w:t>
-      </w:r>
-      <w:r>
-        <w:t xml:space="preserve">over future prevention and population health changes. </w:t>
-      </w:r>
-      <w:r>
-        <w:t xml:space="preserve">Each </w:t>
-      </w:r>
-      <w:r>
-        <w:t xml:space="preserve">sensitivity </w:t>
-      </w:r>
-      <w:r>
-        <w:t xml:space="preserve">analysis was run for the three PD prevalence cases. </w:t>
       </w:r>
     </w:p>
     <w:p/>
@@ -1864,12 +1809,21 @@
       <w:r>
         <w:t xml:space="preserve">Projected prevalence and incidence of dementia accounting for secular trends and birth cohort effects: a population-based microsimulation study. </w:t>
       </w:r>
-      <w:r>
-        <w:rPr>
-          <w:i/>
-          <w:iCs/>
-        </w:rPr>
-        <w:t>Eur J Epidemiol</w:t>
+      <w:proofErr w:type="spellStart"/>
+      <w:r>
+        <w:rPr>
+          <w:i/>
+          <w:iCs/>
+        </w:rPr>
+        <w:t>Eur</w:t>
+      </w:r>
+      <w:proofErr w:type="spellEnd"/>
+      <w:r>
+        <w:rPr>
+          <w:i/>
+          <w:iCs/>
+        </w:rPr>
+        <w:t xml:space="preserve"> J Epidemiol</w:t>
       </w:r>
       <w:r>
         <w:t>. 2022;37(8):807–814. doi:10.1007/s10654-022-00894-8</w:t>
@@ -1886,7 +1840,15 @@
         <w:t>]</w:t>
       </w:r>
       <w:r>
-        <w:t xml:space="preserve"> Ermini Leaf D, Tysinger B, Goldman DP, Lakdawalla DN. Predicting quantity and quality of life with the Future Elderly Model. </w:t>
+        <w:t xml:space="preserve"> </w:t>
+      </w:r>
+      <w:proofErr w:type="spellStart"/>
+      <w:r>
+        <w:t>Ermini</w:t>
+      </w:r>
+      <w:proofErr w:type="spellEnd"/>
+      <w:r>
+        <w:t xml:space="preserve"> Leaf D, Tysinger B, Goldman DP, Lakdawalla DN. Predicting quantity and quality of life with the Future Elderly Model. </w:t>
       </w:r>
       <w:r>
         <w:rPr>
@@ -1896,7 +1858,15 @@
         <w:t>Health Econ</w:t>
       </w:r>
       <w:r>
-        <w:t>. 2021;30(Suppl 1):52–79. doi:10.1002/hec.4445</w:t>
+        <w:t>. 2021;30(</w:t>
+      </w:r>
+      <w:proofErr w:type="spellStart"/>
+      <w:r>
+        <w:t>Suppl</w:t>
+      </w:r>
+      <w:proofErr w:type="spellEnd"/>
+      <w:r>
+        <w:t xml:space="preserve"> 1):52–79. doi:10.1002/hec.4445</w:t>
       </w:r>
     </w:p>
     <w:p>
@@ -1909,8 +1879,13 @@
       <w:r>
         <w:t xml:space="preserve">] </w:t>
       </w:r>
-      <w:r>
-        <w:t xml:space="preserve">Olfson M, Stroup TS, Huang C, Wall MM, Gerhard T. Age and incidence of dementia diagnosis. </w:t>
+      <w:proofErr w:type="spellStart"/>
+      <w:r>
+        <w:t>Olfson</w:t>
+      </w:r>
+      <w:proofErr w:type="spellEnd"/>
+      <w:r>
+        <w:t xml:space="preserve"> M, Stroup TS, Huang C, Wall MM, Gerhard T. Age and incidence of dementia diagnosis. </w:t>
       </w:r>
       <w:r>
         <w:rPr>
@@ -1934,7 +1909,23 @@
         <w:t xml:space="preserve">] </w:t>
       </w:r>
       <w:r>
-        <w:t xml:space="preserve">Chen Y, Araghi M, Bandosz P, Shipley MJ, Ahmadi-Abhari S, Lobanov-Rostovsky S, Venkatraman T, Kivimaki M, O’Flaherty M, Brunner EJ. Impact of hypertension prevalence trend on mortality and burdens of dementia and disability in England and Wales to 2060: a simulation modelling study. </w:t>
+        <w:t xml:space="preserve">Chen Y, Araghi M, </w:t>
+      </w:r>
+      <w:proofErr w:type="spellStart"/>
+      <w:r>
+        <w:t>Bandosz</w:t>
+      </w:r>
+      <w:proofErr w:type="spellEnd"/>
+      <w:r>
+        <w:t xml:space="preserve"> P, Shipley MJ, Ahmadi-Abhari S, Lobanov-Rostovsky S, Venkatraman T, </w:t>
+      </w:r>
+      <w:proofErr w:type="spellStart"/>
+      <w:r>
+        <w:t>Kivimaki</w:t>
+      </w:r>
+      <w:proofErr w:type="spellEnd"/>
+      <w:r>
+        <w:t xml:space="preserve"> M, O’Flaherty M, Brunner EJ. Impact of hypertension prevalence trend on mortality and burdens of dementia and disability in England and Wales to 2060: a simulation modelling study. </w:t>
       </w:r>
       <w:r>
         <w:rPr>
@@ -2021,17 +2012,68 @@
         <w:rPr>
           <w:lang w:val="fr-FR"/>
         </w:rPr>
-        <w:t xml:space="preserve">] Tariot PN, Boada M, Lanctôt KL, et al. </w:t>
+        <w:t xml:space="preserve">] </w:t>
+      </w:r>
+      <w:proofErr w:type="spellStart"/>
+      <w:r>
+        <w:rPr>
+          <w:lang w:val="fr-FR"/>
+        </w:rPr>
+        <w:t>Tariot</w:t>
+      </w:r>
+      <w:proofErr w:type="spellEnd"/>
+      <w:r>
+        <w:rPr>
+          <w:lang w:val="fr-FR"/>
+        </w:rPr>
+        <w:t xml:space="preserve"> PN, </w:t>
+      </w:r>
+      <w:proofErr w:type="spellStart"/>
+      <w:r>
+        <w:rPr>
+          <w:lang w:val="fr-FR"/>
+        </w:rPr>
+        <w:t>Boada</w:t>
+      </w:r>
+      <w:proofErr w:type="spellEnd"/>
+      <w:r>
+        <w:rPr>
+          <w:lang w:val="fr-FR"/>
+        </w:rPr>
+        <w:t xml:space="preserve"> M, </w:t>
+      </w:r>
+      <w:proofErr w:type="spellStart"/>
+      <w:r>
+        <w:rPr>
+          <w:lang w:val="fr-FR"/>
+        </w:rPr>
+        <w:t>Lanctôt</w:t>
+      </w:r>
+      <w:proofErr w:type="spellEnd"/>
+      <w:r>
+        <w:rPr>
+          <w:lang w:val="fr-FR"/>
+        </w:rPr>
+        <w:t xml:space="preserve"> KL, et al. </w:t>
       </w:r>
       <w:r>
         <w:t xml:space="preserve">Relationships of change in Clinical Dementia Rating (CDR) on patient outcomes and probability of progression: observational analysis. </w:t>
       </w:r>
-      <w:r>
-        <w:rPr>
-          <w:i/>
-          <w:iCs/>
-        </w:rPr>
-        <w:t>Alzheimers Res Ther</w:t>
+      <w:proofErr w:type="spellStart"/>
+      <w:r>
+        <w:rPr>
+          <w:i/>
+          <w:iCs/>
+        </w:rPr>
+        <w:t>Alzheimers</w:t>
+      </w:r>
+      <w:proofErr w:type="spellEnd"/>
+      <w:r>
+        <w:rPr>
+          <w:i/>
+          <w:iCs/>
+        </w:rPr>
+        <w:t xml:space="preserve"> Res Ther</w:t>
       </w:r>
       <w:r>
         <w:t>. 2024;16:36. doi:10.1186/s13195-024-01399-7</w:t>
@@ -2051,7 +2093,15 @@
         <w:t xml:space="preserve"> </w:t>
       </w:r>
       <w:r>
-        <w:t xml:space="preserve">Matthews FE, Stephan BCM, Robinson L, Jagger C, Barnes LE, Arthur A, Brayne C. A two decade dementia incidence comparison from the Cognitive Function and Ageing Studies I and II. </w:t>
+        <w:t xml:space="preserve">Matthews FE, Stephan BCM, Robinson L, Jagger C, Barnes LE, Arthur A, </w:t>
+      </w:r>
+      <w:proofErr w:type="spellStart"/>
+      <w:r>
+        <w:t>Brayne</w:t>
+      </w:r>
+      <w:proofErr w:type="spellEnd"/>
+      <w:r>
+        <w:t xml:space="preserve"> C. A two decade dementia incidence comparison from the Cognitive Function and Ageing Studies I and II. </w:t>
       </w:r>
       <w:r>
         <w:rPr>
@@ -2075,14 +2125,54 @@
         <w:t>]</w:t>
       </w:r>
       <w:r>
-        <w:t xml:space="preserve"> Licher S, et al. Lifetime risk of common neurological diseases in the elderly population. </w:t>
-      </w:r>
-      <w:r>
-        <w:rPr>
-          <w:i/>
-          <w:iCs/>
-        </w:rPr>
-        <w:t>J Neurol Neurosurg Psychiatry</w:t>
+        <w:t xml:space="preserve"> </w:t>
+      </w:r>
+      <w:proofErr w:type="spellStart"/>
+      <w:r>
+        <w:t>Licher</w:t>
+      </w:r>
+      <w:proofErr w:type="spellEnd"/>
+      <w:r>
+        <w:t xml:space="preserve"> S, et al. Lifetime risk of common neurological diseases in the elderly population. </w:t>
+      </w:r>
+      <w:r>
+        <w:rPr>
+          <w:i/>
+          <w:iCs/>
+        </w:rPr>
+        <w:t xml:space="preserve">J </w:t>
+      </w:r>
+      <w:proofErr w:type="spellStart"/>
+      <w:r>
+        <w:rPr>
+          <w:i/>
+          <w:iCs/>
+        </w:rPr>
+        <w:t>Neurol</w:t>
+      </w:r>
+      <w:proofErr w:type="spellEnd"/>
+      <w:r>
+        <w:rPr>
+          <w:i/>
+          <w:iCs/>
+        </w:rPr>
+        <w:t xml:space="preserve"> </w:t>
+      </w:r>
+      <w:proofErr w:type="spellStart"/>
+      <w:r>
+        <w:rPr>
+          <w:i/>
+          <w:iCs/>
+        </w:rPr>
+        <w:t>Neurosurg</w:t>
+      </w:r>
+      <w:proofErr w:type="spellEnd"/>
+      <w:r>
+        <w:rPr>
+          <w:i/>
+          <w:iCs/>
+        </w:rPr>
+        <w:t xml:space="preserve"> Psychiatry</w:t>
       </w:r>
       <w:r>
         <w:t>. 2019;90(2):148–156. doi:10.1136/jnnp-2018-318650</w:t>
@@ -2102,7 +2192,15 @@
         <w:t xml:space="preserve">] </w:t>
       </w:r>
       <w:r>
-        <w:t xml:space="preserve">Crowell V, Reyes A, Zhou SQ, et al. Disease severity and mortality in Alzheimer’s disease: an analysis using the U.S. National Alzheimer’s Coordinating Center Uniform Data Set. </w:t>
+        <w:t xml:space="preserve">Crowell V, Reyes A, Zhou SQ, et al. Disease severity and mortality in Alzheimer’s disease: an analysis using the U.S. National Alzheimer’s Coordinating </w:t>
+      </w:r>
+      <w:proofErr w:type="spellStart"/>
+      <w:r>
+        <w:t>Center</w:t>
+      </w:r>
+      <w:proofErr w:type="spellEnd"/>
+      <w:r>
+        <w:t xml:space="preserve"> Uniform Data Set. </w:t>
       </w:r>
       <w:r>
         <w:rPr>
@@ -2129,7 +2227,23 @@
         <w:t xml:space="preserve">] </w:t>
       </w:r>
       <w:r>
-        <w:t>Öksüz N, Ghouri R, Taşdelen B, Uludüz D, Özge A. Mild cognitive impairment progression and Alzheimer’s disease risk: a comprehensive analysis of 3553 cases over 203 months. J Clin Med. 2024;13(2):518. doi:10.3390/jcm13020518</w:t>
+        <w:t xml:space="preserve">Öksüz N, </w:t>
+      </w:r>
+      <w:proofErr w:type="spellStart"/>
+      <w:r>
+        <w:t>Ghouri</w:t>
+      </w:r>
+      <w:proofErr w:type="spellEnd"/>
+      <w:r>
+        <w:t xml:space="preserve"> R, Taşdelen B, </w:t>
+      </w:r>
+      <w:proofErr w:type="spellStart"/>
+      <w:r>
+        <w:t>Uludüz</w:t>
+      </w:r>
+      <w:proofErr w:type="spellEnd"/>
+      <w:r>
+        <w:t xml:space="preserve"> D, Özge A. Mild cognitive impairment progression and Alzheimer’s disease risk: a comprehensive analysis of 3553 cases over 203 months. J Clin Med. 2024;13(2):518. doi:10.3390/jcm13020518</w:t>
       </w:r>
     </w:p>
     <w:p>
@@ -2140,7 +2254,23 @@
         <w:t xml:space="preserve"> </w:t>
       </w:r>
       <w:r>
-        <w:t xml:space="preserve">Chen Y, Bandosz P, Stoye G, Liu Y, Wu Y, Lobanov-Rostovsky S, French E, Kivimaki M, Livingston G, Liao J, Brunner EJ. Dementia incidence trend in England and Wales, 2002–19, and projection for dementia burden to 2040: analysis of data from the English Longitudinal Study of Ageing. </w:t>
+        <w:t xml:space="preserve">Chen Y, </w:t>
+      </w:r>
+      <w:proofErr w:type="spellStart"/>
+      <w:r>
+        <w:t>Bandosz</w:t>
+      </w:r>
+      <w:proofErr w:type="spellEnd"/>
+      <w:r>
+        <w:t xml:space="preserve"> P, Stoye G, Liu Y, Wu Y, Lobanov-Rostovsky S, French E, </w:t>
+      </w:r>
+      <w:proofErr w:type="spellStart"/>
+      <w:r>
+        <w:t>Kivimaki</w:t>
+      </w:r>
+      <w:proofErr w:type="spellEnd"/>
+      <w:r>
+        <w:t xml:space="preserve"> M, Livingston G, Liao J, Brunner EJ. Dementia incidence trend in England and Wales, 2002–19, and projection for dementia burden to 2040: analysis of data from the English Longitudinal Study of Ageing. </w:t>
       </w:r>
       <w:r>
         <w:rPr>
@@ -2188,7 +2318,31 @@
         <w:t xml:space="preserve">] </w:t>
       </w:r>
       <w:r>
-        <w:t xml:space="preserve">Ahmadi-Abhari S, Guzman-Castillo M, Bandosz P, Shipley MJ, Muniz-Terrera G, Singh-Manoux A, Kivimäki M, Steptoe A, Capewell S, O’Flaherty M, Brunner EJ. Temporal trend in dementia incidence since 2002 and projections for prevalence in England and Wales to 2040: modelling study. </w:t>
+        <w:t xml:space="preserve">Ahmadi-Abhari S, Guzman-Castillo M, </w:t>
+      </w:r>
+      <w:proofErr w:type="spellStart"/>
+      <w:r>
+        <w:t>Bandosz</w:t>
+      </w:r>
+      <w:proofErr w:type="spellEnd"/>
+      <w:r>
+        <w:t xml:space="preserve"> P, Shipley MJ, Muniz-</w:t>
+      </w:r>
+      <w:proofErr w:type="spellStart"/>
+      <w:r>
+        <w:t>Terrera</w:t>
+      </w:r>
+      <w:proofErr w:type="spellEnd"/>
+      <w:r>
+        <w:t xml:space="preserve"> G, Singh-</w:t>
+      </w:r>
+      <w:proofErr w:type="spellStart"/>
+      <w:r>
+        <w:t>Manoux</w:t>
+      </w:r>
+      <w:proofErr w:type="spellEnd"/>
+      <w:r>
+        <w:t xml:space="preserve"> A, Kivimäki M, Steptoe A, Capewell S, O’Flaherty M, Brunner EJ. Temporal trend in dementia incidence since 2002 and projections for prevalence in England and Wales to 2040: modelling study. </w:t>
       </w:r>
       <w:r>
         <w:rPr>
@@ -2251,7 +2405,23 @@
           <w:i/>
           <w:iCs/>
         </w:rPr>
-        <w:t>J Alzheimers Dis</w:t>
+        <w:t xml:space="preserve">J </w:t>
+      </w:r>
+      <w:proofErr w:type="spellStart"/>
+      <w:r>
+        <w:rPr>
+          <w:i/>
+          <w:iCs/>
+        </w:rPr>
+        <w:t>Alzheimers</w:t>
+      </w:r>
+      <w:proofErr w:type="spellEnd"/>
+      <w:r>
+        <w:rPr>
+          <w:i/>
+          <w:iCs/>
+        </w:rPr>
+        <w:t xml:space="preserve"> Dis</w:t>
       </w:r>
       <w:r>
         <w:t>. 2023;93(3):977–990. doi:10.3233/JAD-230109</w:t>
@@ -2268,7 +2438,15 @@
         <w:t>]</w:t>
       </w:r>
       <w:r>
-        <w:t xml:space="preserve"> Beydoun MA, Beydoun HA, Hossain S, El-Hajj ZW, Weiss J, Zonderman AB. Clinical and bacterial markers of periodontitis and their association with incident all-cause and </w:t>
+        <w:t xml:space="preserve"> Beydoun MA, Beydoun HA, Hossain S, El-Hajj ZW, Weiss J, </w:t>
+      </w:r>
+      <w:proofErr w:type="spellStart"/>
+      <w:r>
+        <w:t>Zonderman</w:t>
+      </w:r>
+      <w:proofErr w:type="spellEnd"/>
+      <w:r>
+        <w:t xml:space="preserve"> AB. Clinical and bacterial markers of periodontitis and their association with incident all-cause and </w:t>
       </w:r>
       <w:r>
         <w:lastRenderedPageBreak/>
@@ -2279,7 +2457,23 @@
           <w:i/>
           <w:iCs/>
         </w:rPr>
-        <w:t>J Alzheimers Dis</w:t>
+        <w:t xml:space="preserve">J </w:t>
+      </w:r>
+      <w:proofErr w:type="spellStart"/>
+      <w:r>
+        <w:rPr>
+          <w:i/>
+          <w:iCs/>
+        </w:rPr>
+        <w:t>Alzheimers</w:t>
+      </w:r>
+      <w:proofErr w:type="spellEnd"/>
+      <w:r>
+        <w:rPr>
+          <w:i/>
+          <w:iCs/>
+        </w:rPr>
+        <w:t xml:space="preserve"> Dis</w:t>
       </w:r>
       <w:r>
         <w:t>. 2020;75(1):157–172. doi:10.3233/JAD-200064.</w:t>
@@ -2322,12 +2516,21 @@
       <w:r>
         <w:t xml:space="preserve"> Zhong G, Wang Y, Zhang Y, Guo JJ, Zhao Y. Smoking is associated with an increased risk of dementia: a meta-analysis of prospective cohort studies with investigation of potential effect modifiers. </w:t>
       </w:r>
-      <w:r>
-        <w:rPr>
-          <w:i/>
-          <w:iCs/>
-        </w:rPr>
-        <w:t>PLoS One</w:t>
+      <w:proofErr w:type="spellStart"/>
+      <w:r>
+        <w:rPr>
+          <w:i/>
+          <w:iCs/>
+        </w:rPr>
+        <w:t>PLoS</w:t>
+      </w:r>
+      <w:proofErr w:type="spellEnd"/>
+      <w:r>
+        <w:rPr>
+          <w:i/>
+          <w:iCs/>
+        </w:rPr>
+        <w:t xml:space="preserve"> One</w:t>
       </w:r>
       <w:r>
         <w:t>. 2015;10(3):e0118333. doi:10.1371/journal.pone.0118333</w:t>
@@ -2357,7 +2560,23 @@
           <w:i/>
           <w:iCs/>
         </w:rPr>
-        <w:t>. J Negat Results Biomed</w:t>
+        <w:t xml:space="preserve">. J </w:t>
+      </w:r>
+      <w:proofErr w:type="spellStart"/>
+      <w:r>
+        <w:rPr>
+          <w:i/>
+          <w:iCs/>
+        </w:rPr>
+        <w:t>Negat</w:t>
+      </w:r>
+      <w:proofErr w:type="spellEnd"/>
+      <w:r>
+        <w:rPr>
+          <w:i/>
+          <w:iCs/>
+        </w:rPr>
+        <w:t xml:space="preserve"> Results Biomed</w:t>
       </w:r>
       <w:r>
         <w:t>. 2014;13:8. doi:10.1186/1477-5751-13-8</w:t>
@@ -2379,12 +2598,37 @@
       <w:r>
         <w:t xml:space="preserve"> F, Yang F, Li J, et al. The relationship between diabetes and the dementia risk: a meta-analysis. </w:t>
       </w:r>
-      <w:r>
-        <w:rPr>
-          <w:i/>
-          <w:iCs/>
-        </w:rPr>
-        <w:t>Diabetol Metab Syndr.</w:t>
+      <w:proofErr w:type="spellStart"/>
+      <w:r>
+        <w:rPr>
+          <w:i/>
+          <w:iCs/>
+        </w:rPr>
+        <w:t>Diabetol</w:t>
+      </w:r>
+      <w:proofErr w:type="spellEnd"/>
+      <w:r>
+        <w:rPr>
+          <w:i/>
+          <w:iCs/>
+        </w:rPr>
+        <w:t xml:space="preserve"> </w:t>
+      </w:r>
+      <w:proofErr w:type="spellStart"/>
+      <w:r>
+        <w:rPr>
+          <w:i/>
+          <w:iCs/>
+        </w:rPr>
+        <w:t>Metab</w:t>
+      </w:r>
+      <w:proofErr w:type="spellEnd"/>
+      <w:r>
+        <w:rPr>
+          <w:i/>
+          <w:iCs/>
+        </w:rPr>
+        <w:t xml:space="preserve"> Syndr.</w:t>
       </w:r>
       <w:r>
         <w:t xml:space="preserve"> 2024;16:101. doi:10.1186/s13098-024-01346-4</w:t>
@@ -2432,10 +2676,27 @@
           <w:i/>
           <w:iCs/>
         </w:rPr>
-        <w:t>J Clin Endocrinol Metab</w:t>
-      </w:r>
-      <w:r>
-        <w:t>. 2021;106(10):e4260–74. doi:10.1210/clinem/dgab421</w:t>
+        <w:t xml:space="preserve">J Clin Endocrinol </w:t>
+      </w:r>
+      <w:proofErr w:type="spellStart"/>
+      <w:r>
+        <w:rPr>
+          <w:i/>
+          <w:iCs/>
+        </w:rPr>
+        <w:t>Metab</w:t>
+      </w:r>
+      <w:proofErr w:type="spellEnd"/>
+      <w:r>
+        <w:t>. 2021;106(10):e4260–74. doi:10.1210/</w:t>
+      </w:r>
+      <w:proofErr w:type="spellStart"/>
+      <w:r>
+        <w:t>clinem</w:t>
+      </w:r>
+      <w:proofErr w:type="spellEnd"/>
+      <w:r>
+        <w:t>/dgab421</w:t>
       </w:r>
     </w:p>
     <w:p>
@@ -2456,7 +2717,23 @@
           <w:i/>
           <w:iCs/>
         </w:rPr>
-        <w:t>J Nutr Health Aging</w:t>
+        <w:t xml:space="preserve">J </w:t>
+      </w:r>
+      <w:proofErr w:type="spellStart"/>
+      <w:r>
+        <w:rPr>
+          <w:i/>
+          <w:iCs/>
+        </w:rPr>
+        <w:t>Nutr</w:t>
+      </w:r>
+      <w:proofErr w:type="spellEnd"/>
+      <w:r>
+        <w:rPr>
+          <w:i/>
+          <w:iCs/>
+        </w:rPr>
+        <w:t xml:space="preserve"> Health Aging</w:t>
       </w:r>
       <w:r>
         <w:t>. 2018;22(2):297–301. doi:10.1007/s12603-017-0914-3</w:t>
@@ -2655,15 +2932,48 @@
         <w:t>]</w:t>
       </w:r>
       <w:r>
-        <w:t xml:space="preserve"> Višnjić A, Veličković V, Milosavljević NŠ. QALY: measure of cost–benefit analysis of health interventions. </w:t>
-      </w:r>
-      <w:r>
-        <w:rPr>
-          <w:i/>
-          <w:iCs/>
-        </w:rPr>
-        <w:t>Acta Fac Med Naiss</w:t>
-      </w:r>
+        <w:t xml:space="preserve"> Višnjić A, Veličković V, </w:t>
+      </w:r>
+      <w:proofErr w:type="spellStart"/>
+      <w:r>
+        <w:t>Milosavljević</w:t>
+      </w:r>
+      <w:proofErr w:type="spellEnd"/>
+      <w:r>
+        <w:t xml:space="preserve"> NŠ. QALY: measure of cost–benefit analysis of health interventions. </w:t>
+      </w:r>
+      <w:r>
+        <w:rPr>
+          <w:i/>
+          <w:iCs/>
+        </w:rPr>
+        <w:t xml:space="preserve">Acta </w:t>
+      </w:r>
+      <w:proofErr w:type="spellStart"/>
+      <w:r>
+        <w:rPr>
+          <w:i/>
+          <w:iCs/>
+        </w:rPr>
+        <w:t>Fac</w:t>
+      </w:r>
+      <w:proofErr w:type="spellEnd"/>
+      <w:r>
+        <w:rPr>
+          <w:i/>
+          <w:iCs/>
+        </w:rPr>
+        <w:t xml:space="preserve"> Med </w:t>
+      </w:r>
+      <w:proofErr w:type="spellStart"/>
+      <w:r>
+        <w:rPr>
+          <w:i/>
+          <w:iCs/>
+        </w:rPr>
+        <w:t>Naiss</w:t>
+      </w:r>
+      <w:proofErr w:type="spellEnd"/>
       <w:r>
         <w:t>. 2011;28(4):195–199.</w:t>
       </w:r>
@@ -2682,7 +2992,15 @@
         <w:t xml:space="preserve">] </w:t>
       </w:r>
       <w:r>
-        <w:t xml:space="preserve">Mukadam N, Anderson R, Walsh S, Wittenberg R, Knapp M, Brayne C, Livingston G. Benefits of population-level interventions for dementia risk factors: an economic modelling study for England. </w:t>
+        <w:t xml:space="preserve">Mukadam N, Anderson R, Walsh S, Wittenberg R, Knapp M, </w:t>
+      </w:r>
+      <w:proofErr w:type="spellStart"/>
+      <w:r>
+        <w:t>Brayne</w:t>
+      </w:r>
+      <w:proofErr w:type="spellEnd"/>
+      <w:r>
+        <w:t xml:space="preserve"> C, Livingston G. Benefits of population-level interventions for dementia risk factors: an economic modelling study for England. </w:t>
       </w:r>
       <w:r>
         <w:rPr>
@@ -2709,7 +3027,15 @@
         <w:t xml:space="preserve">] </w:t>
       </w:r>
       <w:r>
-        <w:t xml:space="preserve">Kind P, Hardman G, Macran S. </w:t>
+        <w:t xml:space="preserve">Kind P, Hardman G, </w:t>
+      </w:r>
+      <w:proofErr w:type="spellStart"/>
+      <w:r>
+        <w:t>Macran</w:t>
+      </w:r>
+      <w:proofErr w:type="spellEnd"/>
+      <w:r>
+        <w:t xml:space="preserve"> S. </w:t>
       </w:r>
       <w:r>
         <w:rPr>
@@ -2739,7 +3065,15 @@
         <w:t xml:space="preserve"> </w:t>
       </w:r>
       <w:r>
-        <w:t xml:space="preserve">Reed C, Barrett A, Lebrec J, et al. How useful is the EQ-5D in assessing the impact of caring for people with Alzheimer’s disease? </w:t>
+        <w:t xml:space="preserve">Reed C, Barrett A, </w:t>
+      </w:r>
+      <w:proofErr w:type="spellStart"/>
+      <w:r>
+        <w:t>Lebrec</w:t>
+      </w:r>
+      <w:proofErr w:type="spellEnd"/>
+      <w:r>
+        <w:t xml:space="preserve"> J, et al. How useful is the EQ-5D in assessing the impact of caring for people with Alzheimer’s disease? </w:t>
       </w:r>
       <w:r>
         <w:rPr>
@@ -2753,35 +3087,56 @@
       </w:r>
     </w:p>
     <w:p>
+      <w:r>
+        <w:t>[</w:t>
+      </w:r>
+      <w:r>
+        <w:t>3</w:t>
+      </w:r>
+      <w:r>
+        <w:t>5</w:t>
+      </w:r>
+      <w:r>
+        <w:t xml:space="preserve">] </w:t>
+      </w:r>
+      <w:r>
+        <w:t xml:space="preserve">National Institute for Health and Care Excellence (NICE). </w:t>
+      </w:r>
+      <w:r>
+        <w:rPr>
+          <w:i/>
+          <w:iCs/>
+        </w:rPr>
+        <w:t>Guide to the methods of technology appraisal. Process and methods [PMG9]</w:t>
+      </w:r>
+      <w:r>
+        <w:t>. London: National Institute for Health and Care Excellence; 2013.</w:t>
+      </w:r>
+    </w:p>
+    <w:p>
       <w:pPr>
         <w:rPr>
           <w:lang w:val="en-US"/>
         </w:rPr>
       </w:pPr>
       <w:r>
-        <w:t>[</w:t>
-      </w:r>
-      <w:r>
-        <w:t>3</w:t>
-      </w:r>
-      <w:r>
-        <w:t>5</w:t>
-      </w:r>
-      <w:r>
-        <w:t xml:space="preserve">] </w:t>
-      </w:r>
-      <w:r>
-        <w:t xml:space="preserve">National Institute for Health and Care Excellence (NICE). </w:t>
-      </w:r>
-      <w:r>
-        <w:rPr>
-          <w:i/>
-          <w:iCs/>
-        </w:rPr>
-        <w:t>Guide to the methods of technology appraisal. Process and methods [PMG9]</w:t>
-      </w:r>
-      <w:r>
-        <w:t>. London: National Institute for Health and Care Excellence; 2013.</w:t>
+        <w:t>[36]</w:t>
+      </w:r>
+      <w:r>
+        <w:t xml:space="preserve"> </w:t>
+      </w:r>
+      <w:r>
+        <w:t xml:space="preserve">O’Hagan A, Stevenson M, Madan J. </w:t>
+      </w:r>
+      <w:r>
+        <w:rPr>
+          <w:i/>
+          <w:iCs/>
+        </w:rPr>
+        <w:t>Monte Carlo probabilistic sensitivity analysis for patient level simulation models</w:t>
+      </w:r>
+      <w:r>
+        <w:t>. Sheffield: University of Sheffield, Department of Probability and Statistics; 2005 Aug 8.</w:t>
       </w:r>
     </w:p>
     <w:sectPr>
@@ -3397,6 +3752,7 @@
   <w:style w:type="character" w:default="1" w:styleId="DefaultParagraphFont">
     <w:name w:val="Default Paragraph Font"/>
     <w:uiPriority w:val="1"/>
+    <w:semiHidden/>
     <w:unhideWhenUsed/>
   </w:style>
   <w:style w:type="table" w:default="1" w:styleId="TableNormal">

</xml_diff>